<commit_message>
Sửa lỗi font chữ Report.docx
</commit_message>
<xml_diff>
--- a/Report/Report.docx
+++ b/Report/Report.docx
@@ -2821,22 +2821,13 @@
       </w:r>
       <w:r>
         <w:rPr>
-          <w:rFonts w:cs="Times New Roman"/>
           <w:noProof/>
-          <w:sz w:val="28"/>
-          <w:szCs w:val="28"/>
         </w:rPr>
         <w:drawing>
-          <wp:inline distT="0" distB="0" distL="0" distR="0" wp14:anchorId="4B7A3AB8" wp14:editId="6BC0F079">
-            <wp:extent cx="5943600" cy="2718435"/>
-            <wp:effectExtent l="0" t="0" r="0" b="5715"/>
-            <wp:docPr id="258500010" name="Picture 2" descr="A diagram of a computer&#10;&#10;Description automatically generated">
-              <a:extLst xmlns:a="http://schemas.openxmlformats.org/drawingml/2006/main">
-                <a:ext uri="{FF2B5EF4-FFF2-40B4-BE49-F238E27FC236}">
-                  <a16:creationId xmlns:a16="http://schemas.microsoft.com/office/drawing/2014/main" id="{51A28808-D0BC-DBF2-E637-2C564A426B07}"/>
-                </a:ext>
-              </a:extLst>
-            </wp:docPr>
+          <wp:inline distT="0" distB="0" distL="0" distR="0" wp14:anchorId="10A8E979" wp14:editId="4A608DDF">
+            <wp:extent cx="5943600" cy="2287905"/>
+            <wp:effectExtent l="0" t="0" r="0" b="0"/>
+            <wp:docPr id="586118639" name="Picture 1" descr="A diagram of a computer code&#10;&#10;Description automatically generated with medium confidence"/>
             <wp:cNvGraphicFramePr>
               <a:graphicFrameLocks xmlns:a="http://schemas.openxmlformats.org/drawingml/2006/main" noChangeAspect="1"/>
             </wp:cNvGraphicFramePr>
@@ -2844,30 +2835,36 @@
               <a:graphicData uri="http://schemas.openxmlformats.org/drawingml/2006/picture">
                 <pic:pic xmlns:pic="http://schemas.openxmlformats.org/drawingml/2006/picture">
                   <pic:nvPicPr>
-                    <pic:cNvPr id="3" name="Picture 2" descr="A diagram of a computer&#10;&#10;Description automatically generated">
+                    <pic:cNvPr id="586118639" name="Picture 1" descr="A diagram of a computer code&#10;&#10;Description automatically generated with medium confidence"/>
+                    <pic:cNvPicPr>
+                      <a:picLocks noChangeAspect="1" noChangeArrowheads="1"/>
+                    </pic:cNvPicPr>
+                  </pic:nvPicPr>
+                  <pic:blipFill>
+                    <a:blip r:embed="rId11" cstate="print">
                       <a:extLst>
-                        <a:ext uri="{FF2B5EF4-FFF2-40B4-BE49-F238E27FC236}">
-                          <a16:creationId xmlns:a16="http://schemas.microsoft.com/office/drawing/2014/main" id="{51A28808-D0BC-DBF2-E637-2C564A426B07}"/>
+                        <a:ext uri="{28A0092B-C50C-407E-A947-70E740481C1C}">
+                          <a14:useLocalDpi xmlns:a14="http://schemas.microsoft.com/office/drawing/2010/main" val="0"/>
                         </a:ext>
                       </a:extLst>
-                    </pic:cNvPr>
-                    <pic:cNvPicPr>
-                      <a:picLocks noChangeAspect="1"/>
-                    </pic:cNvPicPr>
-                  </pic:nvPicPr>
-                  <pic:blipFill rotWithShape="1">
-                    <a:blip r:embed="rId11"/>
-                    <a:srcRect t="16266"/>
-                    <a:stretch/>
+                    </a:blip>
+                    <a:srcRect/>
+                    <a:stretch>
+                      <a:fillRect/>
+                    </a:stretch>
                   </pic:blipFill>
-                  <pic:spPr>
+                  <pic:spPr bwMode="auto">
                     <a:xfrm>
                       <a:off x="0" y="0"/>
-                      <a:ext cx="5943600" cy="2718435"/>
+                      <a:ext cx="5943600" cy="2287905"/>
                     </a:xfrm>
                     <a:prstGeom prst="rect">
                       <a:avLst/>
                     </a:prstGeom>
+                    <a:noFill/>
+                    <a:ln>
+                      <a:noFill/>
+                    </a:ln>
                   </pic:spPr>
                 </pic:pic>
               </a:graphicData>
@@ -3085,7 +3082,6 @@
           <w:sz w:val="28"/>
           <w:szCs w:val="28"/>
         </w:rPr>
-        <w:lastRenderedPageBreak/>
         <w:t>Packages</w:t>
       </w:r>
       <w:r>
@@ -3131,6 +3127,7 @@
           <w:sz w:val="28"/>
           <w:szCs w:val="28"/>
         </w:rPr>
+        <w:lastRenderedPageBreak/>
         <w:drawing>
           <wp:inline distT="0" distB="0" distL="0" distR="0" wp14:anchorId="23E93C3E" wp14:editId="142845BA">
             <wp:extent cx="5943600" cy="3458210"/>

</xml_diff>

<commit_message>
Up sửa sai font nhưng bị nhầm file, update lại
</commit_message>
<xml_diff>
--- a/Report/Report.docx
+++ b/Report/Report.docx
@@ -2824,10 +2824,10 @@
           <w:noProof/>
         </w:rPr>
         <w:drawing>
-          <wp:inline distT="0" distB="0" distL="0" distR="0" wp14:anchorId="10A8E979" wp14:editId="4A608DDF">
+          <wp:inline distT="0" distB="0" distL="0" distR="0" wp14:anchorId="5760D07E" wp14:editId="453C1785">
             <wp:extent cx="5943600" cy="2287905"/>
             <wp:effectExtent l="0" t="0" r="0" b="0"/>
-            <wp:docPr id="586118639" name="Picture 1" descr="A diagram of a computer code&#10;&#10;Description automatically generated with medium confidence"/>
+            <wp:docPr id="2129679730" name="Picture 1" descr="A diagram of a computer&#10;&#10;Description automatically generated"/>
             <wp:cNvGraphicFramePr>
               <a:graphicFrameLocks xmlns:a="http://schemas.openxmlformats.org/drawingml/2006/main" noChangeAspect="1"/>
             </wp:cNvGraphicFramePr>
@@ -2835,7 +2835,7 @@
               <a:graphicData uri="http://schemas.openxmlformats.org/drawingml/2006/picture">
                 <pic:pic xmlns:pic="http://schemas.openxmlformats.org/drawingml/2006/picture">
                   <pic:nvPicPr>
-                    <pic:cNvPr id="586118639" name="Picture 1" descr="A diagram of a computer code&#10;&#10;Description automatically generated with medium confidence"/>
+                    <pic:cNvPr id="2129679730" name="Picture 1" descr="A diagram of a computer&#10;&#10;Description automatically generated"/>
                     <pic:cNvPicPr>
                       <a:picLocks noChangeAspect="1" noChangeArrowheads="1"/>
                     </pic:cNvPicPr>

</xml_diff>